<commit_message>
Updated VGA to display all registers
All six registers values are now displayed continuously on the VGA with the values represented by 4 hex values. The registers are split in half with the top row of the VGA displaying registers 0-2 and the bottom row displaying registers 3-5.
</commit_message>
<xml_diff>
--- a/lab3/lab3_todo.docx
+++ b/lab3/lab3_todo.docx
@@ -33,6 +33,56 @@
       <w:pPr>
         <w:pStyle w:val="ListParagraph"/>
         <w:numPr>
+          <w:ilvl w:val="1"/>
+          <w:numId w:val="3"/>
+        </w:numPr>
+        <w:rPr>
+          <w:highlight w:val="green"/>
+        </w:rPr>
+      </w:pPr>
+      <w:r>
+        <w:rPr>
+          <w:highlight w:val="green"/>
+        </w:rPr>
+        <w:t>Completed with CMN push on 11/26</w:t>
+      </w:r>
+    </w:p>
+    <w:p>
+      <w:pPr>
+        <w:pStyle w:val="ListParagraph"/>
+        <w:numPr>
+          <w:ilvl w:val="2"/>
+          <w:numId w:val="3"/>
+        </w:numPr>
+        <w:rPr>
+          <w:highlight w:val="green"/>
+        </w:rPr>
+      </w:pPr>
+      <w:r>
+        <w:rPr>
+          <w:highlight w:val="green"/>
+        </w:rPr>
+        <w:t xml:space="preserve">Need to test with changing reg file values once </w:t>
+      </w:r>
+      <w:proofErr w:type="spellStart"/>
+      <w:r>
+        <w:rPr>
+          <w:highlight w:val="green"/>
+        </w:rPr>
+        <w:t>datapath</w:t>
+      </w:r>
+      <w:proofErr w:type="spellEnd"/>
+      <w:r>
+        <w:rPr>
+          <w:highlight w:val="green"/>
+        </w:rPr>
+        <w:t xml:space="preserve"> is fixed</w:t>
+      </w:r>
+    </w:p>
+    <w:p>
+      <w:pPr>
+        <w:pStyle w:val="ListParagraph"/>
+        <w:numPr>
           <w:ilvl w:val="0"/>
           <w:numId w:val="3"/>
         </w:numPr>
@@ -66,7 +116,6 @@
           <w:numId w:val="2"/>
         </w:numPr>
       </w:pPr>
-      <w:bookmarkStart w:id="0" w:name="_GoBack"/>
       <w:r>
         <w:t>Create FSM to write one char of output to FIFO from bus output</w:t>
       </w:r>
@@ -80,10 +129,7 @@
         </w:numPr>
       </w:pPr>
       <w:r>
-        <w:t>a way to send the ALU/Benchmark results over UART</w:t>
-      </w:r>
-      <w:r>
-        <w:t>, or really any character</w:t>
+        <w:t>a way to send the ALU/Benchmark results over UART, or really any character</w:t>
       </w:r>
     </w:p>
     <w:p>
@@ -118,7 +164,6 @@
         <w:t>a way to insert a /r when /n is entered automatically</w:t>
       </w:r>
     </w:p>
-    <w:bookmarkEnd w:id="0"/>
     <w:p>
       <w:pPr>
         <w:pStyle w:val="ListParagraph"/>
@@ -130,14 +175,14 @@
       <w:r>
         <w:t xml:space="preserve">show the entered/received </w:t>
       </w:r>
-      <w:proofErr w:type="spellStart"/>
-      <w:r>
-        <w:t>chararacter</w:t>
-      </w:r>
-      <w:proofErr w:type="spellEnd"/>
+      <w:r>
+        <w:t>character</w:t>
+      </w:r>
       <w:r>
         <w:t xml:space="preserve"> from UART (maybe display on 7seg)</w:t>
       </w:r>
+      <w:bookmarkStart w:id="0" w:name="_GoBack"/>
+      <w:bookmarkEnd w:id="0"/>
     </w:p>
     <w:p>
       <w:pPr>
@@ -149,6 +194,24 @@
       </w:pPr>
       <w:r>
         <w:t>Ensure that UART is being received, IE some form of indicator that UART was received</w:t>
+      </w:r>
+    </w:p>
+    <w:p>
+      <w:pPr>
+        <w:pStyle w:val="ListParagraph"/>
+        <w:numPr>
+          <w:ilvl w:val="1"/>
+          <w:numId w:val="2"/>
+        </w:numPr>
+        <w:rPr>
+          <w:highlight w:val="green"/>
+        </w:rPr>
+      </w:pPr>
+      <w:r>
+        <w:rPr>
+          <w:highlight w:val="green"/>
+        </w:rPr>
+        <w:t>Complete via UART LED</w:t>
       </w:r>
     </w:p>
     <w:p>
@@ -495,7 +558,7 @@
         <w:ind w:left="720" w:hanging="360"/>
       </w:pPr>
     </w:lvl>
-    <w:lvl w:ilvl="1" w:tplc="04090019" w:tentative="1">
+    <w:lvl w:ilvl="1" w:tplc="04090019">
       <w:start w:val="1"/>
       <w:numFmt w:val="lowerLetter"/>
       <w:lvlText w:val="%2."/>
@@ -504,7 +567,7 @@
         <w:ind w:left="1440" w:hanging="360"/>
       </w:pPr>
     </w:lvl>
-    <w:lvl w:ilvl="2" w:tplc="0409001B" w:tentative="1">
+    <w:lvl w:ilvl="2" w:tplc="0409001B">
       <w:start w:val="1"/>
       <w:numFmt w:val="lowerRoman"/>
       <w:lvlText w:val="%3."/>

</xml_diff>

<commit_message>
Added VGA memory display
Switches 0 and 1 now control what is displayed over VGA. if both are 0 it is the complete contents of the register file. If switch 0 is high, it is locations 30-35 of memory and if switch 1 is high it is locations 36-41 of memory. Demonstrated that memory values are change in mode I though likely not correctly (or not displaying correctly)
</commit_message>
<xml_diff>
--- a/lab3/lab3_todo.docx
+++ b/lab3/lab3_todo.docx
@@ -181,8 +181,6 @@
       <w:r>
         <w:t xml:space="preserve"> from UART (maybe display on 7seg)</w:t>
       </w:r>
-      <w:bookmarkStart w:id="0" w:name="_GoBack"/>
-      <w:bookmarkEnd w:id="0"/>
     </w:p>
     <w:p>
       <w:pPr>
@@ -274,6 +272,82 @@
       <w:r>
         <w:t>Route the ALU mode through the actual ALU? And maybe the matrix mac part</w:t>
       </w:r>
+    </w:p>
+    <w:p>
+      <w:pPr>
+        <w:pStyle w:val="ListParagraph"/>
+        <w:numPr>
+          <w:ilvl w:val="0"/>
+          <w:numId w:val="5"/>
+        </w:numPr>
+      </w:pPr>
+      <w:r>
+        <w:t>Data gating?</w:t>
+      </w:r>
+    </w:p>
+    <w:p>
+      <w:pPr>
+        <w:pStyle w:val="ListParagraph"/>
+        <w:numPr>
+          <w:ilvl w:val="1"/>
+          <w:numId w:val="5"/>
+        </w:numPr>
+      </w:pPr>
+      <w:r>
+        <w:t xml:space="preserve">I looked through and don’t see any obvious sources where this could be applied but found the technique described online in a source discussing clock gating so figured I would bring it up in case you knew of anywhere it could apply. Seems like it would also require the addition of </w:t>
+      </w:r>
+      <w:proofErr w:type="spellStart"/>
+      <w:r>
+        <w:t>muxes</w:t>
+      </w:r>
+      <w:proofErr w:type="spellEnd"/>
+    </w:p>
+    <w:p>
+      <w:pPr>
+        <w:jc w:val="center"/>
+      </w:pPr>
+      <w:r>
+        <w:rPr>
+          <w:noProof/>
+        </w:rPr>
+        <w:drawing>
+          <wp:inline distT="0" distB="0" distL="0" distR="0" wp14:anchorId="2AF19D71" wp14:editId="373B5A4F">
+            <wp:extent cx="3113104" cy="2814762"/>
+            <wp:effectExtent l="0" t="0" r="0" b="5080"/>
+            <wp:docPr id="1" name="Picture 1"/>
+            <wp:cNvGraphicFramePr>
+              <a:graphicFrameLocks xmlns:a="http://schemas.openxmlformats.org/drawingml/2006/main" noChangeAspect="1"/>
+            </wp:cNvGraphicFramePr>
+            <a:graphic xmlns:a="http://schemas.openxmlformats.org/drawingml/2006/main">
+              <a:graphicData uri="http://schemas.openxmlformats.org/drawingml/2006/picture">
+                <pic:pic xmlns:pic="http://schemas.openxmlformats.org/drawingml/2006/picture">
+                  <pic:nvPicPr>
+                    <pic:cNvPr id="1" name=""/>
+                    <pic:cNvPicPr/>
+                  </pic:nvPicPr>
+                  <pic:blipFill>
+                    <a:blip r:embed="rId5"/>
+                    <a:stretch>
+                      <a:fillRect/>
+                    </a:stretch>
+                  </pic:blipFill>
+                  <pic:spPr>
+                    <a:xfrm>
+                      <a:off x="0" y="0"/>
+                      <a:ext cx="3211224" cy="2903479"/>
+                    </a:xfrm>
+                    <a:prstGeom prst="rect">
+                      <a:avLst/>
+                    </a:prstGeom>
+                  </pic:spPr>
+                </pic:pic>
+              </a:graphicData>
+            </a:graphic>
+          </wp:inline>
+        </w:drawing>
+      </w:r>
+      <w:bookmarkStart w:id="0" w:name="_GoBack"/>
+      <w:bookmarkEnd w:id="0"/>
     </w:p>
     <w:sectPr>
       <w:pgSz w:w="12240" w:h="15840"/>

</xml_diff>